<commit_message>
Day 24 Troubleshooting Update
</commit_message>
<xml_diff>
--- a/Lessons/30_Days_Lost_in_Space/Day_24/Notes/Notes_Day_24.docx
+++ b/Lessons/30_Days_Lost_in_Space/Day_24/Notes/Notes_Day_24.docx
@@ -59,6 +59,9 @@
         <w:spacing w:after="0" w:line="240" w:lineRule="auto"/>
       </w:pPr>
       <w:r>
+        <w:rPr>
+          <w:noProof/>
+        </w:rPr>
         <w:drawing>
           <wp:inline distT="0" distB="0" distL="0" distR="0" wp14:anchorId="134461FC" wp14:editId="4E2C3B51">
             <wp:extent cx="5943600" cy="3077845"/>
@@ -108,6 +111,17 @@
       <w:r>
         <w:t>My Circuit</w:t>
       </w:r>
+      <w:r>
+        <w:t xml:space="preserve"> </w:t>
+      </w:r>
+      <w:r>
+        <w:rPr>
+          <w:b/>
+          <w:bCs/>
+          <w:highlight w:val="yellow"/>
+        </w:rPr>
+        <w:t>(Corrected to use 10 KΩ resistors for pull down)</w:t>
+      </w:r>
     </w:p>
     <w:p>
       <w:pPr>
@@ -122,10 +136,10 @@
     <w:p>
       <w:r>
         <w:drawing>
-          <wp:inline distT="0" distB="0" distL="0" distR="0" wp14:anchorId="44B53B6D" wp14:editId="0254C1B9">
-            <wp:extent cx="5943600" cy="3257550"/>
+          <wp:inline distT="0" distB="0" distL="0" distR="0" wp14:anchorId="1837CC61" wp14:editId="64B992AF">
+            <wp:extent cx="5943600" cy="3281680"/>
             <wp:effectExtent l="0" t="0" r="0" b="0"/>
-            <wp:docPr id="1615453813" name="Picture 1" descr="A circuit board with wires&#10;&#10;Description automatically generated"/>
+            <wp:docPr id="1689215997" name="Picture 1"/>
             <wp:cNvGraphicFramePr>
               <a:graphicFrameLocks xmlns:a="http://schemas.openxmlformats.org/drawingml/2006/main" noChangeAspect="1"/>
             </wp:cNvGraphicFramePr>
@@ -133,7 +147,7 @@
               <a:graphicData uri="http://schemas.openxmlformats.org/drawingml/2006/picture">
                 <pic:pic xmlns:pic="http://schemas.openxmlformats.org/drawingml/2006/picture">
                   <pic:nvPicPr>
-                    <pic:cNvPr id="1615453813" name="Picture 1" descr="A circuit board with wires&#10;&#10;Description automatically generated"/>
+                    <pic:cNvPr id="1689215997" name=""/>
                     <pic:cNvPicPr/>
                   </pic:nvPicPr>
                   <pic:blipFill>
@@ -145,7 +159,107 @@
                   <pic:spPr>
                     <a:xfrm>
                       <a:off x="0" y="0"/>
-                      <a:ext cx="5943600" cy="3257550"/>
+                      <a:ext cx="5943600" cy="3281680"/>
+                    </a:xfrm>
+                    <a:prstGeom prst="rect">
+                      <a:avLst/>
+                    </a:prstGeom>
+                  </pic:spPr>
+                </pic:pic>
+              </a:graphicData>
+            </a:graphic>
+          </wp:inline>
+        </w:drawing>
+      </w:r>
+    </w:p>
+    <w:p>
+      <w:pPr>
+        <w:spacing w:after="0" w:line="240" w:lineRule="auto"/>
+      </w:pPr>
+      <w:r>
+        <w:lastRenderedPageBreak/>
+        <w:br w:type="page"/>
+      </w:r>
+    </w:p>
+    <w:p>
+      <w:r>
+        <w:lastRenderedPageBreak/>
+        <w:t>Troubleshooting</w:t>
+      </w:r>
+    </w:p>
+    <w:p>
+      <w:pPr>
+        <w:pStyle w:val="ListParagraph"/>
+        <w:numPr>
+          <w:ilvl w:val="0"/>
+          <w:numId w:val="4"/>
+        </w:numPr>
+      </w:pPr>
+      <w:r>
+        <w:t>Rewire and repeat Lesson 23</w:t>
+      </w:r>
+    </w:p>
+    <w:p>
+      <w:pPr>
+        <w:pStyle w:val="ListParagraph"/>
+        <w:numPr>
+          <w:ilvl w:val="0"/>
+          <w:numId w:val="4"/>
+        </w:numPr>
+      </w:pPr>
+      <w:r>
+        <w:t>Rewire and repeat Lesson 24 with corrected resistors</w:t>
+      </w:r>
+      <w:r>
+        <w:t xml:space="preserve"> (10K for pull down)</w:t>
+      </w:r>
+    </w:p>
+    <w:p/>
+    <w:p>
+      <w:pPr>
+        <w:rPr>
+          <w:noProof/>
+        </w:rPr>
+      </w:pPr>
+    </w:p>
+    <w:p>
+      <w:pPr>
+        <w:rPr>
+          <w:noProof/>
+        </w:rPr>
+      </w:pPr>
+    </w:p>
+    <w:p>
+      <w:r>
+        <w:rPr>
+          <w:noProof/>
+        </w:rPr>
+        <w:lastRenderedPageBreak/>
+        <w:drawing>
+          <wp:inline distT="0" distB="0" distL="0" distR="0" wp14:anchorId="1442EE7C" wp14:editId="66C3D30D">
+            <wp:extent cx="3802380" cy="8229600"/>
+            <wp:effectExtent l="0" t="0" r="7620" b="0"/>
+            <wp:docPr id="1923056613" name="Picture 1" descr="A screenshot of a computer&#10;&#10;Description automatically generated"/>
+            <wp:cNvGraphicFramePr>
+              <a:graphicFrameLocks xmlns:a="http://schemas.openxmlformats.org/drawingml/2006/main" noChangeAspect="1"/>
+            </wp:cNvGraphicFramePr>
+            <a:graphic xmlns:a="http://schemas.openxmlformats.org/drawingml/2006/main">
+              <a:graphicData uri="http://schemas.openxmlformats.org/drawingml/2006/picture">
+                <pic:pic xmlns:pic="http://schemas.openxmlformats.org/drawingml/2006/picture">
+                  <pic:nvPicPr>
+                    <pic:cNvPr id="1923056613" name="Picture 1" descr="A screenshot of a computer&#10;&#10;Description automatically generated"/>
+                    <pic:cNvPicPr/>
+                  </pic:nvPicPr>
+                  <pic:blipFill>
+                    <a:blip r:embed="rId7"/>
+                    <a:stretch>
+                      <a:fillRect/>
+                    </a:stretch>
+                  </pic:blipFill>
+                  <pic:spPr>
+                    <a:xfrm>
+                      <a:off x="0" y="0"/>
+                      <a:ext cx="3802380" cy="8229600"/>
                     </a:xfrm>
                     <a:prstGeom prst="rect">
                       <a:avLst/>
@@ -172,6 +286,95 @@
 <file path=word/numbering.xml><?xml version="1.0" encoding="utf-8"?>
 <w:numbering xmlns:wpc="http://schemas.microsoft.com/office/word/2010/wordprocessingCanvas" xmlns:cx="http://schemas.microsoft.com/office/drawing/2014/chartex" xmlns:cx1="http://schemas.microsoft.com/office/drawing/2015/9/8/chartex" xmlns:cx2="http://schemas.microsoft.com/office/drawing/2015/10/21/chartex" xmlns:cx3="http://schemas.microsoft.com/office/drawing/2016/5/9/chartex" xmlns:cx4="http://schemas.microsoft.com/office/drawing/2016/5/10/chartex" xmlns:cx5="http://schemas.microsoft.com/office/drawing/2016/5/11/chartex" xmlns:cx6="http://schemas.microsoft.com/office/drawing/2016/5/12/chartex" xmlns:cx7="http://schemas.microsoft.com/office/drawing/2016/5/13/chartex" xmlns:cx8="http://schemas.microsoft.com/office/drawing/2016/5/14/chartex" xmlns:mc="http://schemas.openxmlformats.org/markup-compatibility/2006" xmlns:aink="http://schemas.microsoft.com/office/drawing/2016/ink" xmlns:am3d="http://schemas.microsoft.com/office/drawing/2017/model3d" xmlns:o="urn:schemas-microsoft-com:office:office" xmlns:oel="http://schemas.microsoft.com/office/2019/extlst" xmlns:r="http://schemas.openxmlformats.org/officeDocument/2006/relationships" xmlns:m="http://schemas.openxmlformats.org/officeDocument/2006/math" xmlns:v="urn:schemas-microsoft-com:vml" xmlns:wp14="http://schemas.microsoft.com/office/word/2010/wordprocessingDrawing" xmlns:wp="http://schemas.openxmlformats.org/drawingml/2006/wordprocessingDrawing" xmlns:w10="urn:schemas-microsoft-com:office:word" xmlns:w="http://schemas.openxmlformats.org/wordprocessingml/2006/main" xmlns:w14="http://schemas.microsoft.com/office/word/2010/wordml" xmlns:w15="http://schemas.microsoft.com/office/word/2012/wordml" xmlns:w16cex="http://schemas.microsoft.com/office/word/2018/wordml/cex" xmlns:w16cid="http://schemas.microsoft.com/office/word/2016/wordml/cid" xmlns:w16="http://schemas.microsoft.com/office/word/2018/wordml" xmlns:w16du="http://schemas.microsoft.com/office/word/2023/wordml/word16du" xmlns:w16sdtdh="http://schemas.microsoft.com/office/word/2020/wordml/sdtdatahash" xmlns:w16se="http://schemas.microsoft.com/office/word/2015/wordml/symex" xmlns:wpg="http://schemas.microsoft.com/office/word/2010/wordprocessingGroup" xmlns:wpi="http://schemas.microsoft.com/office/word/2010/wordprocessingInk" xmlns:wne="http://schemas.microsoft.com/office/word/2006/wordml" xmlns:wps="http://schemas.microsoft.com/office/word/2010/wordprocessingShape" mc:Ignorable="w14 w15 w16se w16cid w16 w16cex w16sdtdh w16du wp14">
   <w:abstractNum w:abstractNumId="0" w15:restartNumberingAfterBreak="0">
+    <w:nsid w:val="0F9876C9"/>
+    <w:multiLevelType w:val="hybridMultilevel"/>
+    <w:tmpl w:val="C7FCAD40"/>
+    <w:lvl w:ilvl="0" w:tplc="0409000F">
+      <w:start w:val="1"/>
+      <w:numFmt w:val="decimal"/>
+      <w:lvlText w:val="%1."/>
+      <w:lvlJc w:val="left"/>
+      <w:pPr>
+        <w:ind w:left="720" w:hanging="360"/>
+      </w:pPr>
+      <w:rPr>
+        <w:rFonts w:hint="default"/>
+      </w:rPr>
+    </w:lvl>
+    <w:lvl w:ilvl="1" w:tplc="04090019" w:tentative="1">
+      <w:start w:val="1"/>
+      <w:numFmt w:val="lowerLetter"/>
+      <w:lvlText w:val="%2."/>
+      <w:lvlJc w:val="left"/>
+      <w:pPr>
+        <w:ind w:left="1440" w:hanging="360"/>
+      </w:pPr>
+    </w:lvl>
+    <w:lvl w:ilvl="2" w:tplc="0409001B" w:tentative="1">
+      <w:start w:val="1"/>
+      <w:numFmt w:val="lowerRoman"/>
+      <w:lvlText w:val="%3."/>
+      <w:lvlJc w:val="right"/>
+      <w:pPr>
+        <w:ind w:left="2160" w:hanging="180"/>
+      </w:pPr>
+    </w:lvl>
+    <w:lvl w:ilvl="3" w:tplc="0409000F" w:tentative="1">
+      <w:start w:val="1"/>
+      <w:numFmt w:val="decimal"/>
+      <w:lvlText w:val="%4."/>
+      <w:lvlJc w:val="left"/>
+      <w:pPr>
+        <w:ind w:left="2880" w:hanging="360"/>
+      </w:pPr>
+    </w:lvl>
+    <w:lvl w:ilvl="4" w:tplc="04090019" w:tentative="1">
+      <w:start w:val="1"/>
+      <w:numFmt w:val="lowerLetter"/>
+      <w:lvlText w:val="%5."/>
+      <w:lvlJc w:val="left"/>
+      <w:pPr>
+        <w:ind w:left="3600" w:hanging="360"/>
+      </w:pPr>
+    </w:lvl>
+    <w:lvl w:ilvl="5" w:tplc="0409001B" w:tentative="1">
+      <w:start w:val="1"/>
+      <w:numFmt w:val="lowerRoman"/>
+      <w:lvlText w:val="%6."/>
+      <w:lvlJc w:val="right"/>
+      <w:pPr>
+        <w:ind w:left="4320" w:hanging="180"/>
+      </w:pPr>
+    </w:lvl>
+    <w:lvl w:ilvl="6" w:tplc="0409000F" w:tentative="1">
+      <w:start w:val="1"/>
+      <w:numFmt w:val="decimal"/>
+      <w:lvlText w:val="%7."/>
+      <w:lvlJc w:val="left"/>
+      <w:pPr>
+        <w:ind w:left="5040" w:hanging="360"/>
+      </w:pPr>
+    </w:lvl>
+    <w:lvl w:ilvl="7" w:tplc="04090019" w:tentative="1">
+      <w:start w:val="1"/>
+      <w:numFmt w:val="lowerLetter"/>
+      <w:lvlText w:val="%8."/>
+      <w:lvlJc w:val="left"/>
+      <w:pPr>
+        <w:ind w:left="5760" w:hanging="360"/>
+      </w:pPr>
+    </w:lvl>
+    <w:lvl w:ilvl="8" w:tplc="0409001B" w:tentative="1">
+      <w:start w:val="1"/>
+      <w:numFmt w:val="lowerRoman"/>
+      <w:lvlText w:val="%9."/>
+      <w:lvlJc w:val="right"/>
+      <w:pPr>
+        <w:ind w:left="6480" w:hanging="180"/>
+      </w:pPr>
+    </w:lvl>
+  </w:abstractNum>
+  <w:abstractNum w:abstractNumId="1" w15:restartNumberingAfterBreak="0">
     <w:nsid w:val="38C2212D"/>
     <w:multiLevelType w:val="multilevel"/>
     <w:tmpl w:val="F580CAD8"/>
@@ -293,7 +496,7 @@
       </w:pPr>
     </w:lvl>
   </w:abstractNum>
-  <w:abstractNum w:abstractNumId="1" w15:restartNumberingAfterBreak="0">
+  <w:abstractNum w:abstractNumId="2" w15:restartNumberingAfterBreak="0">
     <w:nsid w:val="4ABA02BD"/>
     <w:multiLevelType w:val="multilevel"/>
     <w:tmpl w:val="9208C78C"/>
@@ -433,7 +636,7 @@
       </w:rPr>
     </w:lvl>
   </w:abstractNum>
-  <w:abstractNum w:abstractNumId="2" w15:restartNumberingAfterBreak="0">
+  <w:abstractNum w:abstractNumId="3" w15:restartNumberingAfterBreak="0">
     <w:nsid w:val="7B8D268B"/>
     <w:multiLevelType w:val="multilevel"/>
     <w:tmpl w:val="D47401F8"/>
@@ -574,12 +777,15 @@
     </w:lvl>
   </w:abstractNum>
   <w:num w:numId="1" w16cid:durableId="1073089021">
+    <w:abstractNumId w:val="3"/>
+  </w:num>
+  <w:num w:numId="2" w16cid:durableId="897283196">
     <w:abstractNumId w:val="2"/>
   </w:num>
-  <w:num w:numId="2" w16cid:durableId="897283196">
+  <w:num w:numId="3" w16cid:durableId="146821345">
     <w:abstractNumId w:val="1"/>
   </w:num>
-  <w:num w:numId="3" w16cid:durableId="146821345">
+  <w:num w:numId="4" w16cid:durableId="352462262">
     <w:abstractNumId w:val="0"/>
   </w:num>
 </w:numbering>

</xml_diff>